<commit_message>
updates after meeting on nov 18
</commit_message>
<xml_diff>
--- a/goals.docx
+++ b/goals.docx
@@ -27,7 +27,7 @@
       <w:r>
         <w:t xml:space="preserve">Using this </w:t>
       </w:r>
-      <w:hyperlink r:id="rId5" w:history="1">
+      <w:hyperlink r:id="rId6" w:history="1">
         <w:r>
           <w:rPr>
             <w:rStyle w:val="Hyperlink"/>
@@ -69,7 +69,10 @@
         <w:t xml:space="preserve">reporting organization, </w:t>
       </w:r>
       <w:r>
-        <w:t>or type of natural disaster</w:t>
+        <w:t>type of natural disaster</w:t>
+      </w:r>
+      <w:r>
+        <w:t>, etc.</w:t>
       </w:r>
     </w:p>
     <w:p>
@@ -102,6 +105,9 @@
         </w:numPr>
       </w:pPr>
       <w:r>
+        <w:t xml:space="preserve">Mr. </w:t>
+      </w:r>
+      <w:r>
         <w:t>Hariaksha Gunda</w:t>
       </w:r>
     </w:p>
@@ -149,7 +155,97 @@
         <w:t xml:space="preserve"> This research</w:t>
       </w:r>
       <w:r>
-        <w:t xml:space="preserve"> can also support journalists, educators, and advocacy organizations by providing data-driven insights into how media frames climate-related events, which in turn influence public perception. </w:t>
+        <w:t xml:space="preserve"> can also support journalists, educators, and advocacy organizations by providing insights into how media frames climate-related events</w:t>
+      </w:r>
+      <w:r>
+        <w:t xml:space="preserve"> and </w:t>
+      </w:r>
+      <w:r>
+        <w:t>influence</w:t>
+      </w:r>
+      <w:r>
+        <w:t>s</w:t>
+      </w:r>
+      <w:r>
+        <w:t xml:space="preserve"> public perception. </w:t>
+      </w:r>
+    </w:p>
+    <w:p>
+      <w:r>
+        <w:rPr>
+          <w:b/>
+          <w:bCs/>
+        </w:rPr>
+        <w:t>Resources</w:t>
+      </w:r>
+    </w:p>
+    <w:p>
+      <w:r>
+        <w:t>Nick Bloom, Economic Policy Uncertainty</w:t>
+      </w:r>
+    </w:p>
+    <w:p>
+      <w:pPr>
+        <w:pStyle w:val="ListParagraph"/>
+        <w:numPr>
+          <w:ilvl w:val="0"/>
+          <w:numId w:val="2"/>
+        </w:numPr>
+      </w:pPr>
+      <w:r>
+        <w:t>Also has state-level indices/EPUs and look at the sources that Bloom uses</w:t>
+      </w:r>
+    </w:p>
+    <w:p>
+      <w:pPr>
+        <w:pStyle w:val="ListParagraph"/>
+        <w:numPr>
+          <w:ilvl w:val="0"/>
+          <w:numId w:val="2"/>
+        </w:numPr>
+      </w:pPr>
+      <w:r>
+        <w:t>Read up on this</w:t>
+      </w:r>
+    </w:p>
+    <w:p>
+      <w:pPr>
+        <w:pStyle w:val="ListParagraph"/>
+        <w:numPr>
+          <w:ilvl w:val="0"/>
+          <w:numId w:val="2"/>
+        </w:numPr>
+      </w:pPr>
+      <w:r>
+        <w:t>Find what newspapers he uses</w:t>
+      </w:r>
+    </w:p>
+    <w:p>
+      <w:r>
+        <w:t>Ask Angela Doku for state level databases</w:t>
+      </w:r>
+    </w:p>
+    <w:p>
+      <w:r>
+        <w:t>Paul Brothers, ask about library resources</w:t>
+      </w:r>
+    </w:p>
+    <w:p>
+      <w:r>
+        <w:t xml:space="preserve">Read paper </w:t>
+      </w:r>
+      <w:hyperlink r:id="rId7" w:history="1">
+        <w:r>
+          <w:rPr>
+            <w:rStyle w:val="Hyperlink"/>
+            <w:i/>
+            <w:iCs/>
+          </w:rPr>
+          <w:t>The Perverse Impact of Calling for Energy Conservation</w:t>
+        </w:r>
+      </w:hyperlink>
+      <w:r>
+        <w:t xml:space="preserve"> to see how to get useful data</w:t>
       </w:r>
     </w:p>
     <w:sectPr>
@@ -180,7 +276,7 @@
         <w:rFonts w:ascii="Aptos" w:eastAsiaTheme="minorHAnsi" w:hAnsi="Aptos" w:cstheme="minorBidi" w:hint="default"/>
       </w:rPr>
     </w:lvl>
-    <w:lvl w:ilvl="1" w:tplc="04090003" w:tentative="1">
+    <w:lvl w:ilvl="1" w:tplc="04090003">
       <w:start w:val="1"/>
       <w:numFmt w:val="bullet"/>
       <w:lvlText w:val="o"/>
@@ -1636,4 +1732,16 @@
     </a:ext>
   </a:extLst>
 </a:theme>
+</file>
+
+<file path=customXml/item1.xml><?xml version="1.0" encoding="utf-8"?>
+<b:Sources xmlns:b="http://schemas.openxmlformats.org/officeDocument/2006/bibliography" xmlns="http://schemas.openxmlformats.org/officeDocument/2006/bibliography" SelectedStyle="\APASixthEditionOfficeOnline.xsl" StyleName="APA" Version="6"/>
+</file>
+
+<file path=customXml/itemProps1.xml><?xml version="1.0" encoding="utf-8"?>
+<ds:datastoreItem xmlns:ds="http://schemas.openxmlformats.org/officeDocument/2006/customXml" ds:itemID="{91E846D9-BCE4-41CA-AA2A-5DEC7FDE72B6}">
+  <ds:schemaRefs>
+    <ds:schemaRef ds:uri="http://schemas.openxmlformats.org/officeDocument/2006/bibliography"/>
+  </ds:schemaRefs>
+</ds:datastoreItem>
 </file>
</xml_diff>